<commit_message>
Finiti aggiustamenti rad consigli prof
</commit_message>
<xml_diff>
--- a/Cose Da Fare.docx
+++ b/Cose Da Fare.docx
@@ -255,14 +255,8 @@
         <w:rPr/>
       </w:pPr>
       <w:r>
-        <w:rPr>
-          <w:b/>
-          <w:bCs/>
-          <w:color w:val="C9211E"/>
-          <w:sz w:val="36"/>
-          <w:szCs w:val="36"/>
-        </w:rPr>
-        <w:t>F</w:t>
+        <w:rPr/>
+        <w:t>V</w:t>
       </w:r>
       <w:r>
         <w:rPr>
@@ -297,6 +291,13 @@
         <w:rPr/>
       </w:pPr>
       <w:r>
+        <w:rPr>
+          <w:sz w:val="48"/>
+          <w:szCs w:val="48"/>
+        </w:rPr>
+        <w:t>F</w:t>
+      </w:r>
+      <w:r>
         <w:rPr/>
         <w:t xml:space="preserve">- Sequence diagram SD_UC_GA.5, Utente è un entity? non un attore, primo step nel flusso non c'è nel SD, non si capisce la freccia di ritorno da oggetto entity a attore,  </w:t>
       </w:r>
@@ -321,27 +322,31 @@
       </w:pPr>
       <w:r>
         <w:rPr/>
-        <w:t>- Sequence diagram a pag 44 a quale UC fa riferimento?</w:t>
-      </w:r>
-    </w:p>
-    <w:p>
-      <w:pPr>
-        <w:pStyle w:val="Normal"/>
-        <w:bidi w:val="0"/>
-        <w:jc w:val="left"/>
-        <w:rPr/>
-      </w:pPr>
-      <w:r>
-        <w:rPr/>
-      </w:r>
-    </w:p>
-    <w:p>
-      <w:pPr>
-        <w:pStyle w:val="Normal"/>
-        <w:bidi w:val="0"/>
-        <w:jc w:val="left"/>
-        <w:rPr/>
-      </w:pPr>
+        <w:t>V- Sequence diagram a pag 44 a quale UC fa riferimento?</w:t>
+      </w:r>
+    </w:p>
+    <w:p>
+      <w:pPr>
+        <w:pStyle w:val="Normal"/>
+        <w:bidi w:val="0"/>
+        <w:jc w:val="left"/>
+        <w:rPr/>
+      </w:pPr>
+      <w:r>
+        <w:rPr/>
+      </w:r>
+    </w:p>
+    <w:p>
+      <w:pPr>
+        <w:pStyle w:val="Normal"/>
+        <w:bidi w:val="0"/>
+        <w:jc w:val="left"/>
+        <w:rPr/>
+      </w:pPr>
+      <w:r>
+        <w:rPr/>
+        <w:t>V</w:t>
+      </w:r>
       <w:r>
         <w:rPr/>
         <w:t>- Sequence diagram SD_UC_GB.2 non consistente con flusso eventi di UC_RF_GB.2</w:t>
@@ -365,6 +370,10 @@
         <w:jc w:val="left"/>
         <w:rPr/>
       </w:pPr>
+      <w:r>
+        <w:rPr/>
+        <w:t>V</w:t>
+      </w:r>
       <w:r>
         <w:rPr/>
         <w:t>- migliorare la presentazione (e.g., formattazione) del documento</w:t>
@@ -726,6 +735,17 @@
         <w:rPr/>
         <w:t>Aggiungere dizionario al RAD</w:t>
         <w:tab/>
+      </w:r>
+    </w:p>
+    <w:p>
+      <w:pPr>
+        <w:pStyle w:val="Normal"/>
+        <w:bidi w:val="0"/>
+        <w:jc w:val="left"/>
+        <w:rPr/>
+      </w:pPr>
+      <w:r>
+        <w:rPr/>
       </w:r>
     </w:p>
     <w:sectPr>

</xml_diff>

<commit_message>
Aggiornati nomi da MVC a Three.tier
</commit_message>
<xml_diff>
--- a/Cose Da Fare.docx
+++ b/Cose Da Fare.docx
@@ -345,38 +345,30 @@
       </w:pPr>
       <w:r>
         <w:rPr/>
-        <w:t>V</w:t>
-      </w:r>
-      <w:r>
-        <w:rPr/>
-        <w:t>- Sequence diagram SD_UC_GB.2 non consistente con flusso eventi di UC_RF_GB.2</w:t>
-      </w:r>
-    </w:p>
-    <w:p>
-      <w:pPr>
-        <w:pStyle w:val="Normal"/>
-        <w:bidi w:val="0"/>
-        <w:jc w:val="left"/>
-        <w:rPr/>
-      </w:pPr>
-      <w:r>
-        <w:rPr/>
-      </w:r>
-    </w:p>
-    <w:p>
-      <w:pPr>
-        <w:pStyle w:val="Normal"/>
-        <w:bidi w:val="0"/>
-        <w:jc w:val="left"/>
-        <w:rPr/>
-      </w:pPr>
-      <w:r>
-        <w:rPr/>
-        <w:t>V</w:t>
-      </w:r>
-      <w:r>
-        <w:rPr/>
-        <w:t>- migliorare la presentazione (e.g., formattazione) del documento</w:t>
+        <w:t>V- Sequence diagram SD_UC_GB.2 non consistente con flusso eventi di UC_RF_GB.2</w:t>
+      </w:r>
+    </w:p>
+    <w:p>
+      <w:pPr>
+        <w:pStyle w:val="Normal"/>
+        <w:bidi w:val="0"/>
+        <w:jc w:val="left"/>
+        <w:rPr/>
+      </w:pPr>
+      <w:r>
+        <w:rPr/>
+      </w:r>
+    </w:p>
+    <w:p>
+      <w:pPr>
+        <w:pStyle w:val="Normal"/>
+        <w:bidi w:val="0"/>
+        <w:jc w:val="left"/>
+        <w:rPr/>
+      </w:pPr>
+      <w:r>
+        <w:rPr/>
+        <w:t>V- migliorare la presentazione (e.g., formattazione) del documento</w:t>
       </w:r>
     </w:p>
     <w:p>
@@ -421,8 +413,22 @@
         <w:rPr/>
       </w:pPr>
       <w:r>
-        <w:rPr/>
-        <w:t>- MVC spiegato non troppo bene</w:t>
+        <w:rPr>
+          <w:sz w:val="56"/>
+          <w:szCs w:val="56"/>
+        </w:rPr>
+        <w:t>F</w:t>
+      </w:r>
+      <w:r>
+        <w:rPr>
+          <w:sz w:val="56"/>
+          <w:szCs w:val="56"/>
+        </w:rPr>
+        <w:t>-</w:t>
+      </w:r>
+      <w:r>
+        <w:rPr/>
+        <w:t xml:space="preserve"> MVC spiegato non troppo bene</w:t>
       </w:r>
     </w:p>
     <w:p>
@@ -746,6 +752,66 @@
       </w:pPr>
       <w:r>
         <w:rPr/>
+        <w:t>Aggiornamento del cambiamento del package da Model e control a Data e Application</w:t>
+      </w:r>
+    </w:p>
+    <w:p>
+      <w:pPr>
+        <w:pStyle w:val="Normal"/>
+        <w:bidi w:val="0"/>
+        <w:jc w:val="left"/>
+        <w:rPr/>
+      </w:pPr>
+      <w:r>
+        <w:drawing>
+          <wp:anchor behindDoc="0" distT="0" distB="0" distL="0" distR="0" simplePos="0" locked="0" layoutInCell="0" allowOverlap="1" relativeHeight="2">
+            <wp:simplePos x="0" y="0"/>
+            <wp:positionH relativeFrom="column">
+              <wp:align>center</wp:align>
+            </wp:positionH>
+            <wp:positionV relativeFrom="paragraph">
+              <wp:posOffset>635</wp:posOffset>
+            </wp:positionV>
+            <wp:extent cx="6120130" cy="5048250"/>
+            <wp:effectExtent l="0" t="0" r="0" b="0"/>
+            <wp:wrapSquare wrapText="largest"/>
+            <wp:docPr id="1" name="Immagine1" descr=""/>
+            <wp:cNvGraphicFramePr>
+              <a:graphicFrameLocks xmlns:a="http://schemas.openxmlformats.org/drawingml/2006/main" noChangeAspect="1"/>
+            </wp:cNvGraphicFramePr>
+            <a:graphic xmlns:a="http://schemas.openxmlformats.org/drawingml/2006/main">
+              <a:graphicData uri="http://schemas.openxmlformats.org/drawingml/2006/picture">
+                <pic:pic xmlns:pic="http://schemas.openxmlformats.org/drawingml/2006/picture">
+                  <pic:nvPicPr>
+                    <pic:cNvPr id="1" name="Immagine1" descr=""/>
+                    <pic:cNvPicPr>
+                      <a:picLocks noChangeAspect="1" noChangeArrowheads="1"/>
+                    </pic:cNvPicPr>
+                  </pic:nvPicPr>
+                  <pic:blipFill>
+                    <a:blip r:embed="rId2"/>
+                    <a:stretch>
+                      <a:fillRect/>
+                    </a:stretch>
+                  </pic:blipFill>
+                  <pic:spPr bwMode="auto">
+                    <a:xfrm>
+                      <a:off x="0" y="0"/>
+                      <a:ext cx="6120130" cy="5048250"/>
+                    </a:xfrm>
+                    <a:prstGeom prst="rect">
+                      <a:avLst/>
+                    </a:prstGeom>
+                  </pic:spPr>
+                </pic:pic>
+              </a:graphicData>
+            </a:graphic>
+          </wp:anchor>
+        </w:drawing>
+      </w:r>
+      <w:r>
+        <w:rPr/>
+        <w:t>DA INDAGARE PERCHè DOPO C'è SCRITTO CONTROLLER</w:t>
       </w:r>
     </w:p>
     <w:sectPr>

</xml_diff>

<commit_message>
Applicati i consigli del prof
</commit_message>
<xml_diff>
--- a/Cose Da Fare.docx
+++ b/Cose Da Fare.docx
@@ -417,107 +417,125 @@
           <w:sz w:val="56"/>
           <w:szCs w:val="56"/>
         </w:rPr>
+        <w:t>F-</w:t>
+      </w:r>
+      <w:r>
+        <w:rPr/>
+        <w:t xml:space="preserve"> MVC spiegato non troppo bene</w:t>
+      </w:r>
+    </w:p>
+    <w:p>
+      <w:pPr>
+        <w:pStyle w:val="Normal"/>
+        <w:bidi w:val="0"/>
+        <w:jc w:val="left"/>
+        <w:rPr/>
+      </w:pPr>
+      <w:r>
+        <w:rPr/>
+      </w:r>
+    </w:p>
+    <w:p>
+      <w:pPr>
+        <w:pStyle w:val="Normal"/>
+        <w:bidi w:val="0"/>
+        <w:jc w:val="left"/>
+        <w:rPr/>
+      </w:pPr>
+      <w:r>
+        <w:rPr/>
+        <w:t>V</w:t>
+      </w:r>
+      <w:r>
+        <w:rPr/>
+        <w:t>- migliorare la presentazione (e.g., formattazione) del documento</w:t>
+      </w:r>
+    </w:p>
+    <w:p>
+      <w:pPr>
+        <w:pStyle w:val="Normal"/>
+        <w:bidi w:val="0"/>
+        <w:jc w:val="left"/>
+        <w:rPr/>
+      </w:pPr>
+      <w:r>
+        <w:rPr/>
+      </w:r>
+    </w:p>
+    <w:p>
+      <w:pPr>
+        <w:pStyle w:val="Normal"/>
+        <w:bidi w:val="0"/>
+        <w:jc w:val="left"/>
+        <w:rPr/>
+      </w:pPr>
+      <w:r>
+        <w:rPr>
+          <w:sz w:val="48"/>
+          <w:szCs w:val="48"/>
+        </w:rPr>
         <w:t>F</w:t>
       </w:r>
+      <w:r>
+        <w:rPr/>
+        <w:t xml:space="preserve">- condizioni limite si potrebbero migliorare </w:t>
+      </w:r>
+    </w:p>
+    <w:p>
+      <w:pPr>
+        <w:pStyle w:val="Normal"/>
+        <w:bidi w:val="0"/>
+        <w:jc w:val="left"/>
+        <w:rPr/>
+      </w:pPr>
+      <w:r>
+        <w:rPr/>
+      </w:r>
+    </w:p>
+    <w:p>
+      <w:pPr>
+        <w:pStyle w:val="Normal"/>
+        <w:bidi w:val="0"/>
+        <w:jc w:val="left"/>
+        <w:rPr/>
+      </w:pPr>
+      <w:r>
+        <w:rPr>
+          <w:sz w:val="32"/>
+          <w:szCs w:val="32"/>
+        </w:rPr>
+        <w:t>F</w:t>
+      </w:r>
+      <w:r>
+        <w:rPr/>
+        <w:t>- servizi potrebbero essere descritti meglio.</w:t>
+      </w:r>
+    </w:p>
+    <w:p>
+      <w:pPr>
+        <w:pStyle w:val="Normal"/>
+        <w:bidi w:val="0"/>
+        <w:jc w:val="left"/>
+        <w:rPr/>
+      </w:pPr>
+      <w:r>
+        <w:rPr/>
+      </w:r>
+    </w:p>
+    <w:p>
+      <w:pPr>
+        <w:pStyle w:val="Normal"/>
+        <w:bidi w:val="0"/>
+        <w:jc w:val="left"/>
+        <w:rPr/>
+      </w:pPr>
       <w:r>
         <w:rPr>
           <w:sz w:val="56"/>
           <w:szCs w:val="56"/>
         </w:rPr>
-        <w:t>-</w:t>
-      </w:r>
-      <w:r>
-        <w:rPr/>
-        <w:t xml:space="preserve"> MVC spiegato non troppo bene</w:t>
-      </w:r>
-    </w:p>
-    <w:p>
-      <w:pPr>
-        <w:pStyle w:val="Normal"/>
-        <w:bidi w:val="0"/>
-        <w:jc w:val="left"/>
-        <w:rPr/>
-      </w:pPr>
-      <w:r>
-        <w:rPr/>
-      </w:r>
-    </w:p>
-    <w:p>
-      <w:pPr>
-        <w:pStyle w:val="Normal"/>
-        <w:bidi w:val="0"/>
-        <w:jc w:val="left"/>
-        <w:rPr/>
-      </w:pPr>
-      <w:r>
-        <w:rPr/>
-        <w:t>- migliorare la presentazione (e.g., formattazione) del documento</w:t>
-      </w:r>
-    </w:p>
-    <w:p>
-      <w:pPr>
-        <w:pStyle w:val="Normal"/>
-        <w:bidi w:val="0"/>
-        <w:jc w:val="left"/>
-        <w:rPr/>
-      </w:pPr>
-      <w:r>
-        <w:rPr/>
-      </w:r>
-    </w:p>
-    <w:p>
-      <w:pPr>
-        <w:pStyle w:val="Normal"/>
-        <w:bidi w:val="0"/>
-        <w:jc w:val="left"/>
-        <w:rPr/>
-      </w:pPr>
-      <w:r>
-        <w:rPr/>
-        <w:t xml:space="preserve">- condizioni limite si potrebbero migliorare </w:t>
-      </w:r>
-    </w:p>
-    <w:p>
-      <w:pPr>
-        <w:pStyle w:val="Normal"/>
-        <w:bidi w:val="0"/>
-        <w:jc w:val="left"/>
-        <w:rPr/>
-      </w:pPr>
-      <w:r>
-        <w:rPr/>
-      </w:r>
-    </w:p>
-    <w:p>
-      <w:pPr>
-        <w:pStyle w:val="Normal"/>
-        <w:bidi w:val="0"/>
-        <w:jc w:val="left"/>
-        <w:rPr/>
-      </w:pPr>
-      <w:r>
-        <w:rPr/>
-        <w:t>- servizi potrebbero essere descritti meglio.</w:t>
-      </w:r>
-    </w:p>
-    <w:p>
-      <w:pPr>
-        <w:pStyle w:val="Normal"/>
-        <w:bidi w:val="0"/>
-        <w:jc w:val="left"/>
-        <w:rPr/>
-      </w:pPr>
-      <w:r>
-        <w:rPr/>
-      </w:r>
-    </w:p>
-    <w:p>
-      <w:pPr>
-        <w:pStyle w:val="Normal"/>
-        <w:bidi w:val="0"/>
-        <w:jc w:val="left"/>
-        <w:rPr/>
-      </w:pPr>
+        <w:t>F</w:t>
+      </w:r>
       <w:r>
         <w:rPr/>
         <w:t>- migliorare la presentazione (e.g., formattazione) del documento</w:t>

</xml_diff>